<commit_message>
add more information about maxx
</commit_message>
<xml_diff>
--- a/POWER BI - Complete Course.docx
+++ b/POWER BI - Complete Course.docx
@@ -16013,7 +16013,7 @@
           </mc:Choice>
           <mc:Fallback>
             <w:pict>
-              <v:shape w14:anchorId="67EEBCD0" id="Graphic 8" o:spid="_x0000_s1026" style="position:absolute;margin-left:297.75pt;margin-top:.05pt;width:3.65pt;height:14.95pt;z-index:-15994368;visibility:visible;mso-wrap-style:square;mso-wrap-distance-left:0;mso-wrap-distance-top:0;mso-wrap-distance-right:0;mso-wrap-distance-bottom:0;mso-position-horizontal:absolute;mso-position-horizontal-relative:page;mso-position-vertical:absolute;mso-position-vertical-relative:text;v-text-anchor:top" coordsize="46355,189865" o:gfxdata="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" path="m45856,189848l,189848,,,45856,r,189848xe" fillcolor="#ffe499" stroked="f">
+              <v:shape w14:anchorId="70BAA437" id="Graphic 8" o:spid="_x0000_s1026" style="position:absolute;margin-left:297.75pt;margin-top:.05pt;width:3.65pt;height:14.95pt;z-index:-15994368;visibility:visible;mso-wrap-style:square;mso-wrap-distance-left:0;mso-wrap-distance-top:0;mso-wrap-distance-right:0;mso-wrap-distance-bottom:0;mso-position-horizontal:absolute;mso-position-horizontal-relative:page;mso-position-vertical:absolute;mso-position-vertical-relative:text;v-text-anchor:top" coordsize="46355,189865" o:gfxdata="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" path="m45856,189848l,189848,,,45856,r,189848xe" fillcolor="#ffe499" stroked="f">
                 <v:path arrowok="t"/>
                 <w10:wrap anchorx="page"/>
               </v:shape>
@@ -18853,7 +18853,7 @@
           </mc:Choice>
           <mc:Fallback>
             <w:pict>
-              <v:shape w14:anchorId="5B09C2FD" id="Graphic 9" o:spid="_x0000_s1026" style="position:absolute;margin-left:79.65pt;margin-top:7.15pt;width:290.9pt;height:.1pt;z-index:15731712;visibility:visible;mso-wrap-style:square;mso-wrap-distance-left:0;mso-wrap-distance-top:0;mso-wrap-distance-right:0;mso-wrap-distance-bottom:0;mso-position-horizontal:absolute;mso-position-horizontal-relative:page;mso-position-vertical:absolute;mso-position-vertical-relative:text;v-text-anchor:top" coordsize="3694429,1270" o:gfxdata="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" path="m,l3694396,e" filled="f" strokecolor="#007f00" strokeweight=".27056mm">
+              <v:shape w14:anchorId="661369D1" id="Graphic 9" o:spid="_x0000_s1026" style="position:absolute;margin-left:79.65pt;margin-top:7.15pt;width:290.9pt;height:.1pt;z-index:15731712;visibility:visible;mso-wrap-style:square;mso-wrap-distance-left:0;mso-wrap-distance-top:0;mso-wrap-distance-right:0;mso-wrap-distance-bottom:0;mso-position-horizontal:absolute;mso-position-horizontal-relative:page;mso-position-vertical:absolute;mso-position-vertical-relative:text;v-text-anchor:top" coordsize="3694429,1270" o:gfxdata="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" path="m,l3694396,e" filled="f" strokecolor="#007f00" strokeweight=".27056mm">
                 <v:stroke dashstyle="3 1"/>
                 <v:path arrowok="t"/>
                 <w10:wrap anchorx="page"/>
@@ -22641,7 +22641,7 @@
           </mc:Choice>
           <mc:Fallback>
             <w:pict>
-              <v:shape w14:anchorId="7F28737B" id="Graphic 14" o:spid="_x0000_s1026" style="position:absolute;margin-left:302.6pt;margin-top:.05pt;width:3.65pt;height:14.95pt;z-index:-15991808;visibility:visible;mso-wrap-style:square;mso-wrap-distance-left:0;mso-wrap-distance-top:0;mso-wrap-distance-right:0;mso-wrap-distance-bottom:0;mso-position-horizontal:absolute;mso-position-horizontal-relative:page;mso-position-vertical:absolute;mso-position-vertical-relative:text;v-text-anchor:top" coordsize="46355,189865" o:gfxdata="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" path="m45856,189848l,189848,,,45856,r,189848xe" fillcolor="#d9e9d3" stroked="f">
+              <v:shape w14:anchorId="0D81747D" id="Graphic 14" o:spid="_x0000_s1026" style="position:absolute;margin-left:302.6pt;margin-top:.05pt;width:3.65pt;height:14.95pt;z-index:-15991808;visibility:visible;mso-wrap-style:square;mso-wrap-distance-left:0;mso-wrap-distance-top:0;mso-wrap-distance-right:0;mso-wrap-distance-bottom:0;mso-position-horizontal:absolute;mso-position-horizontal-relative:page;mso-position-vertical:absolute;mso-position-vertical-relative:text;v-text-anchor:top" coordsize="46355,189865" o:gfxdata="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" path="m45856,189848l,189848,,,45856,r,189848xe" fillcolor="#d9e9d3" stroked="f">
                 <v:path arrowok="t"/>
                 <w10:wrap anchorx="page"/>
               </v:shape>
@@ -24285,6 +24285,10 @@
         <w:pStyle w:val="BodyText"/>
         <w:spacing w:before="189" w:line="276" w:lineRule="auto"/>
         <w:ind w:left="23" w:right="373"/>
+        <w:rPr>
+          <w:color w:val="000000"/>
+          <w:shd w:val="clear" w:color="auto" w:fill="B5D6A7"/>
+        </w:rPr>
       </w:pPr>
       <w:r>
         <w:t>MAX is used to get maximum value in a column and MAXX is an iterative function</w:t>
@@ -24720,6 +24724,13 @@
         </w:rPr>
         <w:t>MAX(Sales[Revenue])</w:t>
       </w:r>
+    </w:p>
+    <w:p>
+      <w:pPr>
+        <w:pStyle w:val="BodyText"/>
+        <w:spacing w:before="189" w:line="276" w:lineRule="auto"/>
+        <w:ind w:left="23" w:right="373"/>
+      </w:pPr>
     </w:p>
     <w:p>
       <w:pPr>
@@ -26575,7 +26586,6 @@
           <w:sz w:val="18"/>
           <w:shd w:val="clear" w:color="auto" w:fill="B5D6A7"/>
         </w:rPr>
-        <w:lastRenderedPageBreak/>
         <w:t>HighestOrderedProduct</w:t>
       </w:r>
       <w:proofErr w:type="spellEnd"/>
@@ -27618,7 +27628,7 @@
           </mc:Choice>
           <mc:Fallback>
             <w:pict>
-              <v:shape w14:anchorId="64FA8D59" id="Graphic 18" o:spid="_x0000_s1026" style="position:absolute;margin-left:1in;margin-top:5.15pt;width:16.25pt;height:10.2pt;z-index:15734784;visibility:visible;mso-wrap-style:square;mso-wrap-distance-left:0;mso-wrap-distance-top:0;mso-wrap-distance-right:0;mso-wrap-distance-bottom:0;mso-position-horizontal:absolute;mso-position-horizontal-relative:page;mso-position-vertical:absolute;mso-position-vertical-relative:text;v-text-anchor:top" coordsize="206375,129539" o:gfxdata="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" path="m205773,129480l,129480,,,205773,r,129480xe" fillcolor="#b5d6a7" stroked="f">
+              <v:shape w14:anchorId="7D1888A4" id="Graphic 18" o:spid="_x0000_s1026" style="position:absolute;margin-left:1in;margin-top:5.15pt;width:16.25pt;height:10.2pt;z-index:15734784;visibility:visible;mso-wrap-style:square;mso-wrap-distance-left:0;mso-wrap-distance-top:0;mso-wrap-distance-right:0;mso-wrap-distance-bottom:0;mso-position-horizontal:absolute;mso-position-horizontal-relative:page;mso-position-vertical:absolute;mso-position-vertical-relative:text;v-text-anchor:top" coordsize="206375,129539" o:gfxdata="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" path="m205773,129480l,129480,,,205773,r,129480xe" fillcolor="#b5d6a7" stroked="f">
                 <v:path arrowok="t"/>
                 <w10:wrap anchorx="page"/>
               </v:shape>
@@ -47199,7 +47209,7 @@
           </mc:Choice>
           <mc:Fallback>
             <w:pict>
-              <v:shape w14:anchorId="6DA62B8B" id="Graphic 20" o:spid="_x0000_s1026" style="position:absolute;margin-left:1in;margin-top:16.65pt;width:94pt;height:.1pt;z-index:-15721984;visibility:visible;mso-wrap-style:square;mso-wrap-distance-left:0;mso-wrap-distance-top:0;mso-wrap-distance-right:0;mso-wrap-distance-bottom:0;mso-position-horizontal:absolute;mso-position-horizontal-relative:page;mso-position-vertical:absolute;mso-position-vertical-relative:text;v-text-anchor:top" coordsize="1193800,1270" o:gfxdata="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" path="m,l1193339,e" filled="f" strokeweight=".28892mm">
+              <v:shape w14:anchorId="7AC14A1F" id="Graphic 20" o:spid="_x0000_s1026" style="position:absolute;margin-left:1in;margin-top:16.65pt;width:94pt;height:.1pt;z-index:-15721984;visibility:visible;mso-wrap-style:square;mso-wrap-distance-left:0;mso-wrap-distance-top:0;mso-wrap-distance-right:0;mso-wrap-distance-bottom:0;mso-position-horizontal:absolute;mso-position-horizontal-relative:page;mso-position-vertical:absolute;mso-position-vertical-relative:text;v-text-anchor:top" coordsize="1193800,1270" o:gfxdata="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" path="m,l1193339,e" filled="f" strokeweight=".28892mm">
                 <v:path arrowok="t"/>
                 <w10:wrap type="topAndBottom" anchorx="page"/>
               </v:shape>

</xml_diff>